<commit_message>
script and ppt update
</commit_message>
<xml_diff>
--- a/on-demand-jul-2019/DwBPv2 - 8 - Using the iframe Player Implementation.docx
+++ b/on-demand-jul-2019/DwBPv2 - 8 - Using the iframe Player Implementation.docx
@@ -123,7 +123,13 @@
         <w:t xml:space="preserve"> and discover</w:t>
       </w:r>
       <w:r>
-        <w:t xml:space="preserve"> the advantages and disadvantages of using the iframe. </w:t>
+        <w:t xml:space="preserve"> the advantages and </w:t>
+      </w:r>
+      <w:r>
+        <w:t xml:space="preserve">a few </w:t>
+      </w:r>
+      <w:r>
+        <w:t xml:space="preserve">disadvantages of using the iframe. </w:t>
       </w:r>
     </w:p>
     <w:p>
@@ -144,10 +150,13 @@
         <w:t>to</w:t>
       </w:r>
       <w:r>
-        <w:t xml:space="preserve"> change the video that's playing in the player based upon user interaction</w:t>
-      </w:r>
-      <w:r>
-        <w:t xml:space="preserve"> based on a button click</w:t>
+        <w:t xml:space="preserve"> change the video that's playing in the player based upon </w:t>
+      </w:r>
+      <w:r>
+        <w:t>the clicking</w:t>
+      </w:r>
+      <w:r>
+        <w:t xml:space="preserve"> a button</w:t>
       </w:r>
       <w:r>
         <w:t xml:space="preserve">. </w:t>
@@ -182,10 +191,19 @@
         <w:t xml:space="preserve">Let's go into the Media module and see how we can get the </w:t>
       </w:r>
       <w:r>
-        <w:t xml:space="preserve">Standard/ </w:t>
-      </w:r>
-      <w:r>
-        <w:t xml:space="preserve">iframe player implementation code. </w:t>
+        <w:t>Standard</w:t>
+      </w:r>
+      <w:r>
+        <w:t xml:space="preserve">, also called </w:t>
+      </w:r>
+      <w:r>
+        <w:t>iframe</w:t>
+      </w:r>
+      <w:r>
+        <w:t>,</w:t>
+      </w:r>
+      <w:r>
+        <w:t xml:space="preserve"> player implementation code. </w:t>
       </w:r>
       <w:r>
         <w:t>I</w:t>
@@ -230,15 +248,16 @@
         <w:t xml:space="preserve">Let’s take a close look at the script block. </w:t>
       </w:r>
       <w:r>
-        <w:t xml:space="preserve">It is important to </w:t>
-      </w:r>
-      <w:proofErr w:type="gramStart"/>
-      <w:r>
-        <w:t>now</w:t>
-      </w:r>
-      <w:proofErr w:type="gramEnd"/>
-      <w:r>
-        <w:t xml:space="preserve"> that really this is a JavaScript exercise, not really a </w:t>
+        <w:t>In this use case the solution</w:t>
+      </w:r>
+      <w:r>
+        <w:t xml:space="preserve"> is </w:t>
+      </w:r>
+      <w:r>
+        <w:t xml:space="preserve">more </w:t>
+      </w:r>
+      <w:r>
+        <w:t xml:space="preserve">a JavaScript exercise, not really a </w:t>
       </w:r>
       <w:r>
         <w:t>Brightcove Player</w:t>
@@ -247,7 +266,13 @@
         <w:t xml:space="preserve"> exercise</w:t>
       </w:r>
       <w:r>
-        <w:t xml:space="preserve">, which can happen when doing </w:t>
+        <w:t xml:space="preserve">, which can </w:t>
+      </w:r>
+      <w:r>
+        <w:t xml:space="preserve">occasionally </w:t>
+      </w:r>
+      <w:r>
+        <w:t xml:space="preserve">happen when doing </w:t>
       </w:r>
       <w:r>
         <w:t>Brightcove Player</w:t>
@@ -281,16 +306,39 @@
         <w:t>replace</w:t>
       </w:r>
       <w:r>
-        <w:t xml:space="preserve"> the query string that contains the video ID that is in the player. When we do this, the browser will automatically reload the player with the new video in the player.</w:t>
-      </w:r>
-    </w:p>
-    <w:p>
-      <w:pPr>
-        <w:pStyle w:val="NormalWeb"/>
-        <w:divId w:val="1406955770"/>
-      </w:pPr>
-      <w:r>
-        <w:t xml:space="preserve">Here is an animation that will make the code easier to understand. In each segment </w:t>
+        <w:t xml:space="preserve"> the query string that contains the video ID </w:t>
+      </w:r>
+      <w:r>
+        <w:t>which determines the video that is loaded into</w:t>
+      </w:r>
+      <w:r>
+        <w:t xml:space="preserve"> the player. When we do this, the browser will automatically reload the player with the new video </w:t>
+      </w:r>
+      <w:r>
+        <w:t xml:space="preserve">contained in </w:t>
+      </w:r>
+      <w:proofErr w:type="spellStart"/>
+      <w:r>
+        <w:t xml:space="preserve">the </w:t>
+      </w:r>
+      <w:proofErr w:type="spellEnd"/>
+      <w:r>
+        <w:t>player.</w:t>
+      </w:r>
+    </w:p>
+    <w:p>
+      <w:pPr>
+        <w:pStyle w:val="NormalWeb"/>
+        <w:divId w:val="1406955770"/>
+      </w:pPr>
+      <w:r>
+        <w:t>Here is an animation that will make the code easier to understand. In each segment</w:t>
+      </w:r>
+      <w:r>
+        <w:t>,</w:t>
+      </w:r>
+      <w:r>
+        <w:t xml:space="preserve"> </w:t>
       </w:r>
       <w:r>
         <w:t>a line of code from the function will be shown across the top in red, and the results of the code shown below.</w:t>
@@ -318,7 +366,22 @@
       </w:r>
       <w:proofErr w:type="spellEnd"/>
       <w:r>
-        <w:t xml:space="preserve">. Focus on the </w:t>
+        <w:t xml:space="preserve"> method</w:t>
+      </w:r>
+      <w:r>
+        <w:t xml:space="preserve">. </w:t>
+      </w:r>
+      <w:r>
+        <w:t>Our f</w:t>
+      </w:r>
+      <w:r>
+        <w:t xml:space="preserve">ocus </w:t>
+      </w:r>
+      <w:r>
+        <w:t xml:space="preserve">should be </w:t>
+      </w:r>
+      <w:r>
+        <w:t xml:space="preserve">on the </w:t>
       </w:r>
       <w:proofErr w:type="spellStart"/>
       <w:r>
@@ -337,15 +400,25 @@
       </w:r>
       <w:proofErr w:type="gramEnd"/>
       <w:r>
-        <w:t xml:space="preserve"> to save on screen real estate.</w:t>
-      </w:r>
-    </w:p>
-    <w:p>
-      <w:pPr>
-        <w:pStyle w:val="NormalWeb"/>
-        <w:divId w:val="1406955770"/>
-      </w:pPr>
-      <w:r>
+        <w:t>,</w:t>
+      </w:r>
+      <w:r>
+        <w:t xml:space="preserve"> </w:t>
+      </w:r>
+      <w:r>
+        <w:t xml:space="preserve">simply </w:t>
+      </w:r>
+      <w:r>
+        <w:t>to save on screen real estate.</w:t>
+      </w:r>
+    </w:p>
+    <w:p>
+      <w:pPr>
+        <w:pStyle w:val="NormalWeb"/>
+        <w:divId w:val="1406955770"/>
+      </w:pPr>
+      <w:r>
+        <w:lastRenderedPageBreak/>
         <w:t xml:space="preserve">This line of code simply assigns the value of the </w:t>
       </w:r>
       <w:proofErr w:type="spellStart"/>
@@ -365,7 +438,329 @@
         <w:t>. The variable contains the path to the player</w:t>
       </w:r>
       <w:r>
-        <w:t>. Followed by a question mark, defining the query string, then the ID of the video to be loaded into the player.</w:t>
+        <w:t xml:space="preserve">. Followed by a question mark, </w:t>
+      </w:r>
+      <w:r>
+        <w:t xml:space="preserve">which </w:t>
+      </w:r>
+      <w:r>
+        <w:t>defin</w:t>
+      </w:r>
+      <w:r>
+        <w:t>es</w:t>
+      </w:r>
+      <w:r>
+        <w:t xml:space="preserve"> the query string, then the ID of the video to be loaded into the player.</w:t>
+      </w:r>
+    </w:p>
+    <w:p>
+      <w:pPr>
+        <w:pStyle w:val="NormalWeb"/>
+        <w:divId w:val="1406955770"/>
+      </w:pPr>
+      <w:r>
+        <w:t>The query string is going to be replaced, so this code strips off the query string, using JavaScript’s substring method. We extract the substring starting at the zeroth character, up to</w:t>
+      </w:r>
+      <w:r>
+        <w:t>, but not including,</w:t>
+      </w:r>
+      <w:r>
+        <w:t xml:space="preserve"> the location of the question mark.</w:t>
+      </w:r>
+    </w:p>
+    <w:p>
+      <w:pPr>
+        <w:pStyle w:val="NormalWeb"/>
+        <w:divId w:val="1406955770"/>
+      </w:pPr>
+      <w:r>
+        <w:t xml:space="preserve">Here a simple assignment is made to a variable named </w:t>
+      </w:r>
+      <w:proofErr w:type="spellStart"/>
+      <w:r>
+        <w:t>newVideo</w:t>
+      </w:r>
+      <w:proofErr w:type="spellEnd"/>
+      <w:r>
+        <w:t xml:space="preserve">. This is the new </w:t>
+      </w:r>
+      <w:proofErr w:type="spellStart"/>
+      <w:r>
+        <w:t>querystring</w:t>
+      </w:r>
+      <w:proofErr w:type="spellEnd"/>
+      <w:r>
+        <w:t xml:space="preserve"> containing the ID of the new video we want in the player. This will replace the </w:t>
+      </w:r>
+      <w:proofErr w:type="spellStart"/>
+      <w:r>
+        <w:t>querystring</w:t>
+      </w:r>
+      <w:proofErr w:type="spellEnd"/>
+      <w:r>
+        <w:t xml:space="preserve"> stripped off by the previous line of code.</w:t>
+      </w:r>
+    </w:p>
+    <w:p>
+      <w:pPr>
+        <w:pStyle w:val="NormalWeb"/>
+        <w:divId w:val="1406955770"/>
+      </w:pPr>
+      <w:r>
+        <w:t xml:space="preserve">Now we will build a new value for the </w:t>
+      </w:r>
+      <w:proofErr w:type="spellStart"/>
+      <w:r>
+        <w:t>src</w:t>
+      </w:r>
+      <w:proofErr w:type="spellEnd"/>
+      <w:r>
+        <w:t xml:space="preserve"> attribute. It consists of the source without a </w:t>
+      </w:r>
+      <w:proofErr w:type="spellStart"/>
+      <w:r>
+        <w:t>querystring</w:t>
+      </w:r>
+      <w:proofErr w:type="spellEnd"/>
+      <w:r>
+        <w:t xml:space="preserve">, then added to it the new </w:t>
+      </w:r>
+      <w:proofErr w:type="spellStart"/>
+      <w:r>
+        <w:t>querystring</w:t>
+      </w:r>
+      <w:proofErr w:type="spellEnd"/>
+      <w:r>
+        <w:t>, which contains the new video ID.</w:t>
+      </w:r>
+    </w:p>
+    <w:p>
+      <w:pPr>
+        <w:pStyle w:val="NormalWeb"/>
+        <w:divId w:val="1406955770"/>
+      </w:pPr>
+      <w:r>
+        <w:t xml:space="preserve">The last step is to assign the new source value to the iframe tag. All the code in essence replaces one </w:t>
+      </w:r>
+      <w:proofErr w:type="spellStart"/>
+      <w:r>
+        <w:t>querystring</w:t>
+      </w:r>
+      <w:proofErr w:type="spellEnd"/>
+      <w:r>
+        <w:t xml:space="preserve"> with another, thus switching the video in the player.</w:t>
+      </w:r>
+    </w:p>
+    <w:p>
+      <w:pPr>
+        <w:pStyle w:val="NormalWeb"/>
+        <w:divId w:val="1406955770"/>
+      </w:pPr>
+      <w:r>
+        <w:t>The browser will know to reload the player once the source has changed. We, thankfully, do not have to force that to happen.</w:t>
+      </w:r>
+    </w:p>
+    <w:p>
+      <w:pPr>
+        <w:pStyle w:val="NormalWeb"/>
+        <w:divId w:val="1406955770"/>
+      </w:pPr>
+      <w:r>
+        <w:t>We’ve already seen this works correctly</w:t>
+      </w:r>
+      <w:r>
+        <w:t>, so let’s move onto a review</w:t>
+      </w:r>
+      <w:r>
+        <w:t>.</w:t>
+      </w:r>
+    </w:p>
+    <w:p>
+      <w:pPr>
+        <w:pStyle w:val="NormalWeb"/>
+        <w:divId w:val="1406955770"/>
+      </w:pPr>
+      <w:r>
+        <w:t xml:space="preserve">We will </w:t>
+      </w:r>
+      <w:r>
+        <w:t xml:space="preserve">take a couple minutes now that we're somewhat familiar with the iframe implementation to talk about </w:t>
+      </w:r>
+      <w:r>
+        <w:t>some details</w:t>
+      </w:r>
+      <w:r>
+        <w:t xml:space="preserve">. </w:t>
+      </w:r>
+    </w:p>
+    <w:p>
+      <w:pPr>
+        <w:pStyle w:val="NormalWeb"/>
+        <w:divId w:val="1406955770"/>
+      </w:pPr>
+      <w:r>
+        <w:t xml:space="preserve">First of all, the advantages of </w:t>
+      </w:r>
+      <w:r>
+        <w:t xml:space="preserve">the </w:t>
+      </w:r>
+      <w:r>
+        <w:t xml:space="preserve">iframe player. </w:t>
+      </w:r>
+    </w:p>
+    <w:p>
+      <w:pPr>
+        <w:pStyle w:val="NormalWeb"/>
+        <w:divId w:val="1406955770"/>
+      </w:pPr>
+      <w:r>
+        <w:t>Number one, there will be no collisions with existing JavaScript and/or CSS</w:t>
+      </w:r>
+      <w:r>
+        <w:t xml:space="preserve"> that is also on the HTML page</w:t>
+      </w:r>
+      <w:r>
+        <w:t xml:space="preserve">. </w:t>
+      </w:r>
+      <w:r>
+        <w:t>I</w:t>
+      </w:r>
+      <w:r>
+        <w:t xml:space="preserve">t's possible if </w:t>
+      </w:r>
+      <w:r>
+        <w:t>we</w:t>
+      </w:r>
+      <w:r>
+        <w:t xml:space="preserve"> haven't handled our JavaScript in an elegant manner </w:t>
+      </w:r>
+      <w:r>
+        <w:t>we</w:t>
+      </w:r>
+      <w:r>
+        <w:t xml:space="preserve"> could have conflict</w:t>
+      </w:r>
+      <w:r>
+        <w:t>s</w:t>
+      </w:r>
+      <w:r>
+        <w:t xml:space="preserve"> simply by</w:t>
+      </w:r>
+      <w:r>
+        <w:t xml:space="preserve"> using the same variable name in two different ways</w:t>
+      </w:r>
+      <w:r>
+        <w:t xml:space="preserve">. That cannot happen when using an iframe player. </w:t>
+      </w:r>
+    </w:p>
+    <w:p>
+      <w:pPr>
+        <w:pStyle w:val="NormalWeb"/>
+        <w:divId w:val="1406955770"/>
+      </w:pPr>
+      <w:r>
+        <w:t>A</w:t>
+      </w:r>
+      <w:r>
+        <w:t xml:space="preserve">nother nice thing about the iframe implementation is that it travels nicely to social media apps. </w:t>
+      </w:r>
+      <w:r>
+        <w:t>So,</w:t>
+      </w:r>
+      <w:r>
+        <w:t xml:space="preserve"> if </w:t>
+      </w:r>
+      <w:r>
+        <w:t>we</w:t>
+      </w:r>
+      <w:r>
+        <w:t xml:space="preserve"> want to share a video in Facebook or on Twitter, it will use the iframe implementation. </w:t>
+      </w:r>
+    </w:p>
+    <w:p>
+      <w:pPr>
+        <w:pStyle w:val="NormalWeb"/>
+        <w:divId w:val="1406955770"/>
+      </w:pPr>
+      <w:r>
+        <w:t xml:space="preserve">There are some times when </w:t>
+      </w:r>
+      <w:r>
+        <w:t>we</w:t>
+      </w:r>
+      <w:r>
+        <w:t xml:space="preserve"> have to be careful about using the iframe implementation. </w:t>
+      </w:r>
+    </w:p>
+    <w:p>
+      <w:pPr>
+        <w:pStyle w:val="NormalWeb"/>
+        <w:divId w:val="1406955770"/>
+      </w:pPr>
+      <w:r>
+        <w:t xml:space="preserve">One of those is </w:t>
+      </w:r>
+      <w:r>
+        <w:t xml:space="preserve">when </w:t>
+      </w:r>
+      <w:r>
+        <w:t>code in the containing page needs to listen for</w:t>
+      </w:r>
+      <w:r>
+        <w:t>,</w:t>
+      </w:r>
+      <w:r>
+        <w:t xml:space="preserve"> or act </w:t>
+      </w:r>
+      <w:r>
+        <w:t>up</w:t>
+      </w:r>
+      <w:r>
+        <w:t>on</w:t>
+      </w:r>
+      <w:r>
+        <w:t>,</w:t>
+      </w:r>
+      <w:r>
+        <w:t xml:space="preserve"> player events. </w:t>
+      </w:r>
+      <w:r>
+        <w:t>F</w:t>
+      </w:r>
+      <w:r>
+        <w:t xml:space="preserve">or instance, </w:t>
+      </w:r>
+      <w:r>
+        <w:t>in an earlier task</w:t>
+      </w:r>
+      <w:r>
+        <w:t xml:space="preserve"> we wanted something to happen, like display some text in the HTML page based upon the </w:t>
+      </w:r>
+      <w:proofErr w:type="spellStart"/>
+      <w:r>
+        <w:t>loadstart</w:t>
+      </w:r>
+      <w:proofErr w:type="spellEnd"/>
+      <w:r>
+        <w:t xml:space="preserve"> event. That </w:t>
+      </w:r>
+      <w:r>
+        <w:t>we</w:t>
+      </w:r>
+      <w:r>
+        <w:t xml:space="preserve"> can't do with an iframe implementation</w:t>
+      </w:r>
+      <w:r>
+        <w:t xml:space="preserve"> directly, we would have to use something called a plugin to make that happen. BTW, plugins are</w:t>
+      </w:r>
+      <w:r>
+        <w:t xml:space="preserve"> a great tool, and</w:t>
+      </w:r>
+      <w:r>
+        <w:t xml:space="preserve"> </w:t>
+      </w:r>
+      <w:r>
+        <w:t>the next topic in this course</w:t>
       </w:r>
     </w:p>
     <w:p>
@@ -375,370 +770,154 @@
       </w:pPr>
       <w:r>
         <w:lastRenderedPageBreak/>
-        <w:t xml:space="preserve">The query string is going to </w:t>
-      </w:r>
-      <w:proofErr w:type="spellStart"/>
-      <w:r>
-        <w:t>bre</w:t>
-      </w:r>
-      <w:proofErr w:type="spellEnd"/>
-      <w:r>
-        <w:t xml:space="preserve"> replaced, so this code strips off the query string, using JavaScript’s substring method. We extract the substring starting at the zeroth character, up to the location of the question mark.</w:t>
-      </w:r>
-    </w:p>
-    <w:p>
-      <w:pPr>
-        <w:pStyle w:val="NormalWeb"/>
-        <w:divId w:val="1406955770"/>
-      </w:pPr>
-      <w:r>
-        <w:t xml:space="preserve">Here a simple assignment is made to a variable named </w:t>
-      </w:r>
-      <w:proofErr w:type="spellStart"/>
-      <w:r>
-        <w:t>newVideo</w:t>
-      </w:r>
-      <w:proofErr w:type="spellEnd"/>
-      <w:r>
-        <w:t xml:space="preserve">. This is the new </w:t>
-      </w:r>
-      <w:proofErr w:type="spellStart"/>
-      <w:r>
-        <w:t>querystring</w:t>
-      </w:r>
-      <w:proofErr w:type="spellEnd"/>
-      <w:r>
-        <w:t xml:space="preserve"> containing the ID of the new video we want in the player. This will replace the </w:t>
-      </w:r>
-      <w:proofErr w:type="spellStart"/>
-      <w:r>
-        <w:t>querystring</w:t>
-      </w:r>
-      <w:proofErr w:type="spellEnd"/>
-      <w:r>
-        <w:t xml:space="preserve"> stripped off by the previous line of code.</w:t>
-      </w:r>
-    </w:p>
-    <w:p>
-      <w:pPr>
-        <w:pStyle w:val="NormalWeb"/>
-        <w:divId w:val="1406955770"/>
-      </w:pPr>
-      <w:r>
-        <w:t xml:space="preserve">Now we will build a new value for the </w:t>
-      </w:r>
-      <w:proofErr w:type="spellStart"/>
-      <w:r>
-        <w:t>src</w:t>
-      </w:r>
-      <w:proofErr w:type="spellEnd"/>
-      <w:r>
-        <w:t xml:space="preserve"> attribute. It consists of the source without a </w:t>
-      </w:r>
-      <w:proofErr w:type="spellStart"/>
-      <w:r>
-        <w:t>querystring</w:t>
-      </w:r>
-      <w:proofErr w:type="spellEnd"/>
-      <w:r>
-        <w:t xml:space="preserve">, then added to it the new </w:t>
-      </w:r>
-      <w:proofErr w:type="spellStart"/>
-      <w:r>
-        <w:t>querystring</w:t>
-      </w:r>
-      <w:proofErr w:type="spellEnd"/>
-      <w:r>
-        <w:t>, which contains the new video ID.</w:t>
-      </w:r>
-    </w:p>
-    <w:p>
-      <w:pPr>
-        <w:pStyle w:val="NormalWeb"/>
-        <w:divId w:val="1406955770"/>
-      </w:pPr>
-      <w:r>
-        <w:t xml:space="preserve">The last step is to assign the new source value to the iframe tag. All the code in essence replaces one </w:t>
-      </w:r>
-      <w:proofErr w:type="spellStart"/>
-      <w:r>
-        <w:t>querystring</w:t>
-      </w:r>
-      <w:proofErr w:type="spellEnd"/>
-      <w:r>
-        <w:t xml:space="preserve"> with another, thus switching the video in the player.</w:t>
-      </w:r>
-    </w:p>
-    <w:p>
-      <w:pPr>
-        <w:pStyle w:val="NormalWeb"/>
-        <w:divId w:val="1406955770"/>
-      </w:pPr>
-      <w:r>
-        <w:t>We’ve already seen this works correctly.</w:t>
-      </w:r>
-    </w:p>
-    <w:p>
-      <w:pPr>
-        <w:pStyle w:val="NormalWeb"/>
-        <w:divId w:val="1406955770"/>
-      </w:pPr>
-      <w:r>
-        <w:t xml:space="preserve">Let's take a couple minutes now that we're somewhat familiar with the iframe implementation to talk about some good and </w:t>
-      </w:r>
-      <w:r>
-        <w:t>maybe not so good</w:t>
-      </w:r>
-      <w:r>
-        <w:t xml:space="preserve"> things about the iframe and a few other details, and also some review. </w:t>
-      </w:r>
-    </w:p>
-    <w:p>
-      <w:pPr>
-        <w:pStyle w:val="NormalWeb"/>
-        <w:divId w:val="1406955770"/>
-      </w:pPr>
-      <w:r>
-        <w:t xml:space="preserve">First of all, the advantages of iframe player. Number one, there will be no collisions with existing JavaScript and/or CSS. </w:t>
-      </w:r>
-      <w:r>
-        <w:t>I</w:t>
-      </w:r>
-      <w:r>
-        <w:t xml:space="preserve">t's possible if </w:t>
+        <w:t>Another area to use caution when using the iframe player implementation is when</w:t>
+      </w:r>
+      <w:r>
+        <w:t xml:space="preserve"> </w:t>
       </w:r>
       <w:r>
         <w:t>we</w:t>
       </w:r>
       <w:r>
-        <w:t xml:space="preserve"> haven't handled our JavaScript in an elegant manner </w:t>
+        <w:t xml:space="preserve"> want to affect our player based on styles from the containing page, </w:t>
       </w:r>
       <w:r>
         <w:t>we</w:t>
       </w:r>
       <w:r>
-        <w:t xml:space="preserve"> could have conflict simply by</w:t>
-      </w:r>
-      <w:r>
-        <w:t xml:space="preserve"> using the same variable name in two different ways</w:t>
-      </w:r>
-      <w:r>
-        <w:t xml:space="preserve">. That cannot happen when using an iframe player. </w:t>
-      </w:r>
-    </w:p>
-    <w:p>
-      <w:pPr>
-        <w:pStyle w:val="NormalWeb"/>
-        <w:divId w:val="1406955770"/>
-      </w:pPr>
-      <w:r>
-        <w:t xml:space="preserve">It's nearly automatically responsive. </w:t>
-      </w:r>
-      <w:r>
-        <w:t>We</w:t>
-      </w:r>
-      <w:r>
-        <w:t xml:space="preserve"> just have to go in and make sure that our width and height are set to percentages. </w:t>
-      </w:r>
-      <w:r>
-        <w:t xml:space="preserve">This is not a huge advantage, as the Advanced code can be copied from Studio with extra HTML </w:t>
-      </w:r>
-      <w:r>
-        <w:t>code to make it responsive.</w:t>
-      </w:r>
-    </w:p>
-    <w:p>
-      <w:pPr>
-        <w:pStyle w:val="NormalWeb"/>
-        <w:divId w:val="1406955770"/>
-      </w:pPr>
-      <w:r>
-        <w:t>A</w:t>
-      </w:r>
-      <w:r>
-        <w:t xml:space="preserve">nother nice thing about the iframe implementations is that it travels nicely to social media apps. </w:t>
-      </w:r>
-      <w:r>
-        <w:t>So,</w:t>
-      </w:r>
-      <w:r>
-        <w:t xml:space="preserve"> if </w:t>
-      </w:r>
-      <w:r>
-        <w:t>we</w:t>
-      </w:r>
-      <w:r>
-        <w:t xml:space="preserve"> want to share a video like in Facebook or on Twitter, it will use the iframe implementation to do that. </w:t>
-      </w:r>
-    </w:p>
-    <w:p>
-      <w:pPr>
-        <w:pStyle w:val="NormalWeb"/>
-        <w:divId w:val="1406955770"/>
-      </w:pPr>
-      <w:r>
-        <w:t xml:space="preserve">There are some times when </w:t>
-      </w:r>
-      <w:r>
-        <w:t>we</w:t>
-      </w:r>
-      <w:r>
-        <w:t xml:space="preserve"> have to be careful about using the iframe implementation. One of those is code in the containing page needs to listen for or act on player events. </w:t>
-      </w:r>
-      <w:r>
-        <w:t>F</w:t>
-      </w:r>
-      <w:r>
-        <w:t xml:space="preserve">or instance, before we had some code in the player and we wanted something to happen, like display some text in the HTML page, based upon the </w:t>
-      </w:r>
-      <w:proofErr w:type="spellStart"/>
-      <w:r>
-        <w:t>loadstart</w:t>
-      </w:r>
-      <w:proofErr w:type="spellEnd"/>
-      <w:r>
-        <w:t xml:space="preserve"> event. That </w:t>
-      </w:r>
-      <w:r>
-        <w:t>we</w:t>
-      </w:r>
-      <w:r>
-        <w:t xml:space="preserve"> can't do with an iframe implementation. </w:t>
-      </w:r>
-    </w:p>
-    <w:p>
-      <w:pPr>
-        <w:pStyle w:val="NormalWeb"/>
-        <w:divId w:val="1406955770"/>
-      </w:pPr>
-      <w:r>
-        <w:t>Also</w:t>
-      </w:r>
-      <w:r>
-        <w:t>,</w:t>
-      </w:r>
-      <w:r>
-        <w:t xml:space="preserve"> if </w:t>
-      </w:r>
-      <w:r>
-        <w:t>we</w:t>
-      </w:r>
-      <w:r>
-        <w:t xml:space="preserve"> want to pull styles in and affect our player based on styles from the containing page, </w:t>
-      </w:r>
-      <w:r>
-        <w:t>we</w:t>
-      </w:r>
-      <w:r>
-        <w:t xml:space="preserve"> won't be able to do that.</w:t>
-      </w:r>
-    </w:p>
-    <w:p>
-      <w:pPr>
-        <w:pStyle w:val="NormalWeb"/>
-        <w:divId w:val="1406955770"/>
-      </w:pPr>
-      <w:r>
-        <w:t>Lastly</w:t>
-      </w:r>
-      <w:r>
-        <w:t xml:space="preserve">, there may be times where it simply won't fit </w:t>
-      </w:r>
-      <w:r>
-        <w:t>our</w:t>
-      </w:r>
-      <w:r>
-        <w:t xml:space="preserve"> application logic. For instance, let's say at the end of a video or at a call to action </w:t>
-      </w:r>
-      <w:r>
-        <w:t>we</w:t>
-      </w:r>
-      <w:r>
-        <w:t xml:space="preserve"> want to change the page </w:t>
-      </w:r>
-      <w:r>
-        <w:t>we</w:t>
-      </w:r>
-      <w:r>
-        <w:t xml:space="preserve">'re on. Well if </w:t>
-      </w:r>
-      <w:r>
-        <w:t>we</w:t>
-      </w:r>
-      <w:r>
-        <w:t xml:space="preserve"> have that logic in the iframe, the page will change, but all that will change is in the iframe. And </w:t>
-      </w:r>
-      <w:proofErr w:type="gramStart"/>
-      <w:r>
-        <w:t>so</w:t>
-      </w:r>
-      <w:proofErr w:type="gramEnd"/>
-      <w:r>
-        <w:t xml:space="preserve"> </w:t>
-      </w:r>
-      <w:r>
-        <w:t>we</w:t>
-      </w:r>
-      <w:r>
-        <w:t xml:space="preserve">'ll be in the new page just in the iframe, and all the surrounding HTML page will be the same. </w:t>
-      </w:r>
-    </w:p>
-    <w:p>
-      <w:pPr>
-        <w:pStyle w:val="NormalWeb"/>
-        <w:divId w:val="1406955770"/>
-      </w:pPr>
-      <w:r>
-        <w:lastRenderedPageBreak/>
-        <w:t>T</w:t>
-      </w:r>
-      <w:r>
-        <w:t xml:space="preserve">here's good things and bad things about using the iframe player. </w:t>
-      </w:r>
-      <w:r>
-        <w:t>So how to decide which player implementation to use? Here are some guidelines:</w:t>
-      </w:r>
-    </w:p>
-    <w:p>
-      <w:pPr>
-        <w:pStyle w:val="NormalWeb"/>
-        <w:divId w:val="1406955770"/>
-      </w:pPr>
-      <w:r>
-        <w:t xml:space="preserve">The general rule of thumb is that if </w:t>
-      </w:r>
-      <w:r>
-        <w:t>we</w:t>
-      </w:r>
-      <w:r>
-        <w:t xml:space="preserve"> are going to do development around the player, like we are doing this course, </w:t>
-      </w:r>
-      <w:r>
-        <w:t>we</w:t>
-      </w:r>
-      <w:r>
-        <w:t xml:space="preserve"> should use the Advanced implementation. If </w:t>
-      </w:r>
-      <w:r>
-        <w:t>we</w:t>
-      </w:r>
-      <w:r>
-        <w:t xml:space="preserve"> are not going to alter the player with code, and/or using the player in social media, then </w:t>
-      </w:r>
-      <w:r>
-        <w:t>we</w:t>
-      </w:r>
-      <w:r>
-        <w:t xml:space="preserve"> should use the Standard implementation.</w:t>
-      </w:r>
-    </w:p>
-    <w:p>
-      <w:pPr>
-        <w:pStyle w:val="NormalWeb"/>
-        <w:divId w:val="1406955770"/>
-      </w:pPr>
+        <w:t xml:space="preserve"> won't be able to do that</w:t>
+      </w:r>
+      <w:r>
+        <w:t xml:space="preserve"> without some tricky JavaScript and HTML</w:t>
+      </w:r>
       <w:bookmarkStart w:id="0" w:name="_GoBack"/>
       <w:bookmarkEnd w:id="0"/>
+      <w:r>
+        <w:t>.</w:t>
+      </w:r>
+    </w:p>
+    <w:p>
+      <w:pPr>
+        <w:pStyle w:val="NormalWeb"/>
+        <w:divId w:val="1406955770"/>
+      </w:pPr>
+      <w:r>
+        <w:t>Lastly</w:t>
+      </w:r>
+      <w:r>
+        <w:t xml:space="preserve">, there may be times where it simply won't fit </w:t>
+      </w:r>
+      <w:r>
+        <w:t>our</w:t>
+      </w:r>
+      <w:r>
+        <w:t xml:space="preserve"> application logic. For instance, let's say at the end of a video </w:t>
+      </w:r>
+      <w:r>
+        <w:t>we</w:t>
+      </w:r>
+      <w:r>
+        <w:t xml:space="preserve"> want to change the </w:t>
+      </w:r>
+      <w:r>
+        <w:t xml:space="preserve">HTML </w:t>
+      </w:r>
+      <w:r>
+        <w:t xml:space="preserve">page </w:t>
+      </w:r>
+      <w:r>
+        <w:t>we</w:t>
+      </w:r>
+      <w:r>
+        <w:t>'re on. Well</w:t>
+      </w:r>
+      <w:r>
+        <w:t>,</w:t>
+      </w:r>
+      <w:r>
+        <w:t xml:space="preserve"> if </w:t>
+      </w:r>
+      <w:r>
+        <w:t>we</w:t>
+      </w:r>
+      <w:r>
+        <w:t xml:space="preserve"> have that logic in the iframe, the page will change, but all that will change is </w:t>
+      </w:r>
+      <w:r>
+        <w:t xml:space="preserve">the content </w:t>
+      </w:r>
+      <w:r>
+        <w:t xml:space="preserve">in the iframe. </w:t>
+      </w:r>
+      <w:r>
+        <w:t>W</w:t>
+      </w:r>
+      <w:r>
+        <w:t>e</w:t>
+      </w:r>
+      <w:r>
+        <w:t xml:space="preserve">'ll be in the new page just in the iframe, and all the </w:t>
+      </w:r>
+      <w:r>
+        <w:t xml:space="preserve">existing, </w:t>
+      </w:r>
+      <w:r>
+        <w:t xml:space="preserve">surrounding HTML page will be the same. </w:t>
+      </w:r>
+    </w:p>
+    <w:p>
+      <w:pPr>
+        <w:pStyle w:val="NormalWeb"/>
+        <w:divId w:val="1406955770"/>
+      </w:pPr>
+      <w:r>
+        <w:t xml:space="preserve">We see there are </w:t>
+      </w:r>
+      <w:r>
+        <w:t xml:space="preserve">good things and bad things about using the iframe player. </w:t>
+      </w:r>
+      <w:r>
+        <w:t>So how to decide which player implementation to use? Here are some guidelines:</w:t>
+      </w:r>
+    </w:p>
+    <w:p>
+      <w:pPr>
+        <w:pStyle w:val="NormalWeb"/>
+        <w:divId w:val="1406955770"/>
+      </w:pPr>
+      <w:r>
+        <w:t xml:space="preserve">The general rule of thumb is that if </w:t>
+      </w:r>
+      <w:r>
+        <w:t>we</w:t>
+      </w:r>
+      <w:r>
+        <w:t xml:space="preserve"> are going to do development around the player, like we are doing this course, </w:t>
+      </w:r>
+      <w:r>
+        <w:t>we</w:t>
+      </w:r>
+      <w:r>
+        <w:t xml:space="preserve"> should use the Advanced implementation. If </w:t>
+      </w:r>
+      <w:r>
+        <w:t>we</w:t>
+      </w:r>
+      <w:r>
+        <w:t xml:space="preserve"> are not going to alter the player with code, and/or using the player in social media, then </w:t>
+      </w:r>
+      <w:r>
+        <w:t>we</w:t>
+      </w:r>
+      <w:r>
+        <w:t xml:space="preserve"> should use the Standard implementation.</w:t>
+      </w:r>
+    </w:p>
+    <w:p>
+      <w:pPr>
+        <w:pStyle w:val="NormalWeb"/>
+        <w:divId w:val="1406955770"/>
+      </w:pPr>
       <w:r>
         <w:t xml:space="preserve">Great, </w:t>
       </w:r>
@@ -1558,7 +1737,7 @@
 </file>
 
 <file path=customXml/itemProps1.xml><?xml version="1.0" encoding="utf-8"?>
-<ds:datastoreItem xmlns:ds="http://schemas.openxmlformats.org/officeDocument/2006/customXml" ds:itemID="{42490F14-A676-1A47-8312-D64CEAA660F8}">
+<ds:datastoreItem xmlns:ds="http://schemas.openxmlformats.org/officeDocument/2006/customXml" ds:itemID="{9CE7DA77-7E8B-8D42-9FBC-7BCB4DB4299F}">
   <ds:schemaRefs>
     <ds:schemaRef ds:uri="http://schemas.openxmlformats.org/officeDocument/2006/bibliography"/>
   </ds:schemaRefs>

</xml_diff>

<commit_message>
script and ppt updates
</commit_message>
<xml_diff>
--- a/on-demand-jul-2019/DwBPv2 - 8 - Using the iframe Player Implementation.docx
+++ b/on-demand-jul-2019/DwBPv2 - 8 - Using the iframe Player Implementation.docx
@@ -770,7 +770,13 @@
       </w:pPr>
       <w:r>
         <w:lastRenderedPageBreak/>
-        <w:t>Another area to use caution when using the iframe player implementation is when</w:t>
+        <w:t xml:space="preserve">Another area </w:t>
+      </w:r>
+      <w:r>
+        <w:t xml:space="preserve">in which to use </w:t>
+      </w:r>
+      <w:r>
+        <w:t>caution when using the iframe player implementation is when</w:t>
       </w:r>
       <w:r>
         <w:t xml:space="preserve"> </w:t>
@@ -788,111 +794,120 @@
         <w:t xml:space="preserve"> won't be able to do that</w:t>
       </w:r>
       <w:r>
-        <w:t xml:space="preserve"> without some tricky JavaScript and HTML</w:t>
+        <w:t xml:space="preserve"> without some tricky JavaS</w:t>
+      </w:r>
+      <w:r>
+        <w:t>cript</w:t>
+      </w:r>
+      <w:r>
+        <w:t>.</w:t>
+      </w:r>
+    </w:p>
+    <w:p>
+      <w:pPr>
+        <w:pStyle w:val="NormalWeb"/>
+        <w:divId w:val="1406955770"/>
+      </w:pPr>
+      <w:r>
+        <w:t>Lastly</w:t>
+      </w:r>
+      <w:r>
+        <w:t xml:space="preserve">, there may be times where it simply won't fit </w:t>
+      </w:r>
+      <w:r>
+        <w:t>our</w:t>
+      </w:r>
+      <w:r>
+        <w:t xml:space="preserve"> application logic. For instance, let's say at the end of a video </w:t>
+      </w:r>
+      <w:r>
+        <w:t>we</w:t>
+      </w:r>
+      <w:r>
+        <w:t xml:space="preserve"> want to change the </w:t>
+      </w:r>
+      <w:r>
+        <w:t xml:space="preserve">HTML </w:t>
+      </w:r>
+      <w:r>
+        <w:t xml:space="preserve">page </w:t>
+      </w:r>
+      <w:r>
+        <w:t>we</w:t>
+      </w:r>
+      <w:r>
+        <w:t>'re on. Well</w:t>
+      </w:r>
+      <w:r>
+        <w:t>,</w:t>
+      </w:r>
+      <w:r>
+        <w:t xml:space="preserve"> if </w:t>
+      </w:r>
+      <w:r>
+        <w:t>we</w:t>
+      </w:r>
+      <w:r>
+        <w:t xml:space="preserve"> have that logic in the iframe, the page will change, but all that will change is </w:t>
+      </w:r>
+      <w:r>
+        <w:t xml:space="preserve">the content </w:t>
+      </w:r>
+      <w:r>
+        <w:t xml:space="preserve">in the iframe. </w:t>
+      </w:r>
+      <w:r>
+        <w:t>W</w:t>
+      </w:r>
+      <w:r>
+        <w:t>e</w:t>
+      </w:r>
+      <w:r>
+        <w:t xml:space="preserve">'ll be in the new page just in the iframe, and all the </w:t>
+      </w:r>
+      <w:r>
+        <w:t xml:space="preserve">existing, </w:t>
+      </w:r>
+      <w:r>
+        <w:t xml:space="preserve">surrounding HTML page will be the same. </w:t>
+      </w:r>
+    </w:p>
+    <w:p>
+      <w:pPr>
+        <w:pStyle w:val="NormalWeb"/>
+        <w:divId w:val="1406955770"/>
+      </w:pPr>
+      <w:r>
+        <w:t xml:space="preserve">We see there are </w:t>
+      </w:r>
+      <w:r>
+        <w:t xml:space="preserve">good things and bad things about using the iframe player. </w:t>
+      </w:r>
+      <w:r>
+        <w:t>So how to decide which player implementation to use? Here are some guidelines:</w:t>
+      </w:r>
+    </w:p>
+    <w:p>
+      <w:pPr>
+        <w:pStyle w:val="NormalWeb"/>
+        <w:divId w:val="1406955770"/>
+      </w:pPr>
+      <w:r>
+        <w:t xml:space="preserve">The general rule of thumb is that if </w:t>
+      </w:r>
+      <w:r>
+        <w:t>we</w:t>
+      </w:r>
+      <w:r>
+        <w:t xml:space="preserve"> are going to do development around the player, like we are doing </w:t>
+      </w:r>
+      <w:r>
+        <w:t xml:space="preserve">in </w:t>
       </w:r>
       <w:bookmarkStart w:id="0" w:name="_GoBack"/>
       <w:bookmarkEnd w:id="0"/>
       <w:r>
-        <w:t>.</w:t>
-      </w:r>
-    </w:p>
-    <w:p>
-      <w:pPr>
-        <w:pStyle w:val="NormalWeb"/>
-        <w:divId w:val="1406955770"/>
-      </w:pPr>
-      <w:r>
-        <w:t>Lastly</w:t>
-      </w:r>
-      <w:r>
-        <w:t xml:space="preserve">, there may be times where it simply won't fit </w:t>
-      </w:r>
-      <w:r>
-        <w:t>our</w:t>
-      </w:r>
-      <w:r>
-        <w:t xml:space="preserve"> application logic. For instance, let's say at the end of a video </w:t>
-      </w:r>
-      <w:r>
-        <w:t>we</w:t>
-      </w:r>
-      <w:r>
-        <w:t xml:space="preserve"> want to change the </w:t>
-      </w:r>
-      <w:r>
-        <w:t xml:space="preserve">HTML </w:t>
-      </w:r>
-      <w:r>
-        <w:t xml:space="preserve">page </w:t>
-      </w:r>
-      <w:r>
-        <w:t>we</w:t>
-      </w:r>
-      <w:r>
-        <w:t>'re on. Well</w:t>
-      </w:r>
-      <w:r>
-        <w:t>,</w:t>
-      </w:r>
-      <w:r>
-        <w:t xml:space="preserve"> if </w:t>
-      </w:r>
-      <w:r>
-        <w:t>we</w:t>
-      </w:r>
-      <w:r>
-        <w:t xml:space="preserve"> have that logic in the iframe, the page will change, but all that will change is </w:t>
-      </w:r>
-      <w:r>
-        <w:t xml:space="preserve">the content </w:t>
-      </w:r>
-      <w:r>
-        <w:t xml:space="preserve">in the iframe. </w:t>
-      </w:r>
-      <w:r>
-        <w:t>W</w:t>
-      </w:r>
-      <w:r>
-        <w:t>e</w:t>
-      </w:r>
-      <w:r>
-        <w:t xml:space="preserve">'ll be in the new page just in the iframe, and all the </w:t>
-      </w:r>
-      <w:r>
-        <w:t xml:space="preserve">existing, </w:t>
-      </w:r>
-      <w:r>
-        <w:t xml:space="preserve">surrounding HTML page will be the same. </w:t>
-      </w:r>
-    </w:p>
-    <w:p>
-      <w:pPr>
-        <w:pStyle w:val="NormalWeb"/>
-        <w:divId w:val="1406955770"/>
-      </w:pPr>
-      <w:r>
-        <w:t xml:space="preserve">We see there are </w:t>
-      </w:r>
-      <w:r>
-        <w:t xml:space="preserve">good things and bad things about using the iframe player. </w:t>
-      </w:r>
-      <w:r>
-        <w:t>So how to decide which player implementation to use? Here are some guidelines:</w:t>
-      </w:r>
-    </w:p>
-    <w:p>
-      <w:pPr>
-        <w:pStyle w:val="NormalWeb"/>
-        <w:divId w:val="1406955770"/>
-      </w:pPr>
-      <w:r>
-        <w:t xml:space="preserve">The general rule of thumb is that if </w:t>
-      </w:r>
-      <w:r>
-        <w:t>we</w:t>
-      </w:r>
-      <w:r>
-        <w:t xml:space="preserve"> are going to do development around the player, like we are doing this course, </w:t>
+        <w:t xml:space="preserve">this course, </w:t>
       </w:r>
       <w:r>
         <w:t>we</w:t>
@@ -1737,7 +1752,7 @@
 </file>
 
 <file path=customXml/itemProps1.xml><?xml version="1.0" encoding="utf-8"?>
-<ds:datastoreItem xmlns:ds="http://schemas.openxmlformats.org/officeDocument/2006/customXml" ds:itemID="{9CE7DA77-7E8B-8D42-9FBC-7BCB4DB4299F}">
+<ds:datastoreItem xmlns:ds="http://schemas.openxmlformats.org/officeDocument/2006/customXml" ds:itemID="{32FCFA2E-79F9-AA48-A3B7-7B962E2B51E6}">
   <ds:schemaRefs>
     <ds:schemaRef ds:uri="http://schemas.openxmlformats.org/officeDocument/2006/bibliography"/>
   </ds:schemaRefs>

</xml_diff>